<commit_message>
Rectify for TA/TC checking
</commit_message>
<xml_diff>
--- a/documentation/assets/documents/capsule-approval-sheet.docx
+++ b/documentation/assets/documents/capsule-approval-sheet.docx
@@ -4,78 +4,42 @@
   <w:body>
     <w:p>
       <w:pPr>
-        <w:jc w:val="right"/>
-        <w:rPr>
-          <w:lang w:val="en-US"/>
-        </w:rPr>
-      </w:pPr>
-      <w:r>
-        <w:rPr>
-          <w:lang w:val="en-US"/>
-        </w:rPr>
-        <w:t>____________________</w:t>
-      </w:r>
-    </w:p>
-    <w:p>
-      <w:pPr>
-        <w:jc w:val="right"/>
-        <w:rPr>
-          <w:lang w:val="en-US"/>
-        </w:rPr>
-      </w:pPr>
-    </w:p>
-    <w:p>
-      <w:pPr>
-        <w:jc w:val="left"/>
+        <w:jc w:val="center"/>
         <w:rPr>
           <w:b/>
           <w:bCs/>
-          <w:lang w:val="en-US"/>
         </w:rPr>
       </w:pPr>
       <w:r>
         <w:rPr>
           <w:b/>
           <w:bCs/>
-          <w:lang w:val="en-US"/>
         </w:rPr>
-        <w:t>MR. ARVIN ROMMEL G. HERRERA</w:t>
+        <w:t>DEPARTMENT OF COMPUTER STUDIES</w:t>
       </w:r>
     </w:p>
     <w:p>
       <w:pPr>
-        <w:jc w:val="left"/>
+        <w:jc w:val="center"/>
         <w:rPr>
-          <w:lang w:val="en-US"/>
+          <w:b/>
+          <w:bCs/>
         </w:rPr>
       </w:pPr>
-      <w:r>
-        <w:rPr>
-          <w:lang w:val="en-US"/>
-        </w:rPr>
-        <w:t>Cluster-In-Charge</w:t>
-      </w:r>
     </w:p>
     <w:p>
       <w:pPr>
-        <w:jc w:val="left"/>
+        <w:jc w:val="center"/>
         <w:rPr>
-          <w:lang w:val="en-US"/>
-        </w:rPr>
-      </w:pPr>
-    </w:p>
-    <w:p>
-      <w:pPr>
-        <w:jc w:val="left"/>
-        <w:rPr>
-          <w:lang w:val="en-US"/>
+          <w:b/>
+          <w:bCs/>
         </w:rPr>
       </w:pPr>
     </w:p>
     <w:tbl>
       <w:tblPr>
         <w:tblStyle w:val="TableGrid"/>
-        <w:tblW w:w="0" w:type="auto"/>
+        <w:tblW w:w="5000" w:type="pct"/>
         <w:tblBorders>
           <w:top w:val="none" w:sz="0" w:space="0" w:color="auto"/>
           <w:left w:val="none" w:sz="0" w:space="0" w:color="auto"/>
@@ -91,211 +55,128 @@
         <w:tblLook w:val="04A0" w:firstRow="1" w:lastRow="0" w:firstColumn="1" w:lastColumn="0" w:noHBand="0" w:noVBand="1"/>
       </w:tblPr>
       <w:tblGrid>
-        <w:gridCol w:w="4508"/>
-        <w:gridCol w:w="4508"/>
+        <w:gridCol w:w="1228"/>
+        <w:gridCol w:w="7798"/>
       </w:tblGrid>
       <w:tr>
         <w:tc>
           <w:tcPr>
-            <w:tcW w:w="4508" w:type="dxa"/>
+            <w:tcW w:w="680" w:type="pct"/>
           </w:tcPr>
           <w:p>
             <w:pPr>
               <w:jc w:val="right"/>
-              <w:rPr>
-                <w:lang w:val="en-US"/>
-              </w:rPr>
-            </w:pPr>
-            <w:r>
-              <w:rPr>
-                <w:lang w:val="en-US"/>
-              </w:rPr>
-              <w:t>Attention:</w:t>
-            </w:r>
-          </w:p>
-        </w:tc>
-        <w:tc>
-          <w:tcPr>
-            <w:tcW w:w="4508" w:type="dxa"/>
-          </w:tcPr>
-          <w:p>
-            <w:pPr>
-              <w:jc w:val="center"/>
               <w:rPr>
                 <w:b/>
                 <w:bCs/>
-                <w:lang w:val="en-US"/>
+              </w:rPr>
+            </w:pPr>
+            <w:r>
+              <w:t>Author/s:</w:t>
+            </w:r>
+          </w:p>
+        </w:tc>
+        <w:tc>
+          <w:tcPr>
+            <w:tcW w:w="4320" w:type="pct"/>
+          </w:tcPr>
+          <w:p>
+            <w:pPr>
+              <w:jc w:val="center"/>
+              <w:rPr>
+                <w:b/>
+              </w:rPr>
+            </w:pPr>
+            <w:r>
+              <w:rPr>
+                <w:b/>
+              </w:rPr>
+              <w:t>HANNIE MAY G. DEFACTO</w:t>
+            </w:r>
+            <w:r>
+              <w:rPr>
+                <w:b/>
+              </w:rPr>
+              <w:t xml:space="preserve">, </w:t>
+            </w:r>
+            <w:r>
+              <w:rPr>
+                <w:b/>
+              </w:rPr>
+              <w:t>JOHN PAUL R. CONSUELO,</w:t>
+            </w:r>
+            <w:r>
+              <w:rPr>
+                <w:b/>
+              </w:rPr>
+              <w:t xml:space="preserve"> and </w:t>
+            </w:r>
+            <w:r>
+              <w:rPr>
+                <w:b/>
+              </w:rPr>
+              <w:t>NOMMEL ISANAR L. AMOLAT</w:t>
+            </w:r>
+          </w:p>
+        </w:tc>
+      </w:tr>
+      <w:tr>
+        <w:tc>
+          <w:tcPr>
+            <w:tcW w:w="680" w:type="pct"/>
+          </w:tcPr>
+          <w:p>
+            <w:pPr>
+              <w:jc w:val="right"/>
+            </w:pPr>
+          </w:p>
+        </w:tc>
+        <w:tc>
+          <w:tcPr>
+            <w:tcW w:w="4320" w:type="pct"/>
+          </w:tcPr>
+          <w:p>
+            <w:pPr>
+              <w:jc w:val="center"/>
+              <w:rPr>
+                <w:b/>
+              </w:rPr>
+            </w:pPr>
+          </w:p>
+        </w:tc>
+      </w:tr>
+      <w:tr>
+        <w:tc>
+          <w:tcPr>
+            <w:tcW w:w="680" w:type="pct"/>
+          </w:tcPr>
+          <w:p>
+            <w:pPr>
+              <w:jc w:val="right"/>
+            </w:pPr>
+            <w:r>
+              <w:t>Title:</w:t>
+            </w:r>
+          </w:p>
+        </w:tc>
+        <w:tc>
+          <w:tcPr>
+            <w:tcW w:w="4320" w:type="pct"/>
+          </w:tcPr>
+          <w:p>
+            <w:pPr>
+              <w:jc w:val="center"/>
+              <w:rPr>
+                <w:b/>
+                <w:bCs/>
               </w:rPr>
             </w:pPr>
             <w:r>
               <w:rPr>
                 <w:b/>
                 <w:bCs/>
-                <w:lang w:val="en-US"/>
               </w:rPr>
-              <w:t>MS. KHWEEN PRINCES L. MONCAYO</w:t>
-            </w:r>
-          </w:p>
-        </w:tc>
-      </w:tr>
-      <w:tr>
-        <w:tc>
-          <w:tcPr>
-            <w:tcW w:w="4508" w:type="dxa"/>
-          </w:tcPr>
-          <w:p>
-            <w:pPr>
-              <w:jc w:val="left"/>
-              <w:rPr>
-                <w:lang w:val="en-US"/>
-              </w:rPr>
-            </w:pPr>
-          </w:p>
-        </w:tc>
-        <w:tc>
-          <w:tcPr>
-            <w:tcW w:w="4508" w:type="dxa"/>
-          </w:tcPr>
-          <w:p>
-            <w:pPr>
-              <w:jc w:val="center"/>
-              <w:rPr>
-                <w:lang w:val="en-US"/>
-              </w:rPr>
-            </w:pPr>
-            <w:r>
-              <w:rPr>
-                <w:lang w:val="en-US"/>
-              </w:rPr>
-              <w:t>Thesis Adviser</w:t>
-            </w:r>
-          </w:p>
-        </w:tc>
-      </w:tr>
-      <w:tr>
-        <w:tc>
-          <w:tcPr>
-            <w:tcW w:w="4508" w:type="dxa"/>
-          </w:tcPr>
-          <w:p>
-            <w:pPr>
-              <w:jc w:val="left"/>
-              <w:rPr>
-                <w:lang w:val="en-US"/>
-              </w:rPr>
-            </w:pPr>
-          </w:p>
-        </w:tc>
-        <w:tc>
-          <w:tcPr>
-            <w:tcW w:w="4508" w:type="dxa"/>
-          </w:tcPr>
-          <w:p>
-            <w:pPr>
-              <w:jc w:val="center"/>
-              <w:rPr>
-                <w:lang w:val="en-US"/>
-              </w:rPr>
-            </w:pPr>
-          </w:p>
-        </w:tc>
-      </w:tr>
-      <w:tr>
-        <w:tc>
-          <w:tcPr>
-            <w:tcW w:w="4508" w:type="dxa"/>
-          </w:tcPr>
-          <w:p>
-            <w:pPr>
-              <w:jc w:val="left"/>
-              <w:rPr>
-                <w:lang w:val="en-US"/>
-              </w:rPr>
-            </w:pPr>
-          </w:p>
-        </w:tc>
-        <w:tc>
-          <w:tcPr>
-            <w:tcW w:w="4508" w:type="dxa"/>
-          </w:tcPr>
-          <w:p>
-            <w:pPr>
-              <w:jc w:val="center"/>
-              <w:rPr>
-                <w:lang w:val="en-US"/>
-              </w:rPr>
-            </w:pPr>
-          </w:p>
-        </w:tc>
-      </w:tr>
-      <w:tr>
-        <w:tc>
-          <w:tcPr>
-            <w:tcW w:w="4508" w:type="dxa"/>
-          </w:tcPr>
-          <w:p>
-            <w:pPr>
-              <w:jc w:val="left"/>
-              <w:rPr>
-                <w:lang w:val="en-US"/>
-              </w:rPr>
-            </w:pPr>
-          </w:p>
-        </w:tc>
-        <w:tc>
-          <w:tcPr>
-            <w:tcW w:w="4508" w:type="dxa"/>
-          </w:tcPr>
-          <w:p>
-            <w:pPr>
-              <w:jc w:val="center"/>
-              <w:rPr>
-                <w:b/>
-                <w:bCs/>
-                <w:lang w:val="en-US"/>
-              </w:rPr>
-            </w:pPr>
-            <w:r>
-              <w:rPr>
-                <w:b/>
-                <w:bCs/>
-                <w:lang w:val="en-US"/>
-              </w:rPr>
-              <w:t>MR. PAOLO M. RODRIGUEZ</w:t>
-            </w:r>
-          </w:p>
-        </w:tc>
-      </w:tr>
-      <w:tr>
-        <w:tc>
-          <w:tcPr>
-            <w:tcW w:w="4508" w:type="dxa"/>
-          </w:tcPr>
-          <w:p>
-            <w:pPr>
-              <w:jc w:val="left"/>
-              <w:rPr>
-                <w:lang w:val="en-US"/>
-              </w:rPr>
-            </w:pPr>
-          </w:p>
-        </w:tc>
-        <w:tc>
-          <w:tcPr>
-            <w:tcW w:w="4508" w:type="dxa"/>
-          </w:tcPr>
-          <w:p>
-            <w:pPr>
-              <w:jc w:val="center"/>
-              <w:rPr>
-                <w:lang w:val="en-US"/>
-              </w:rPr>
-            </w:pPr>
-            <w:r>
-              <w:rPr>
-                <w:lang w:val="en-US"/>
-              </w:rPr>
-              <w:t>Technical Critic</w:t>
+              <w:t>LAKBAY: A THREE-DIMENSIONAL GAME ABOUT DRIVING FUNDAMENTALS AND ROAD COURTESY AND SAFETY OF GEAR-1 DRIVING SCHOOL</w:t>
             </w:r>
           </w:p>
         </w:tc>
@@ -303,146 +184,51 @@
     </w:tbl>
     <w:p>
       <w:pPr>
-        <w:jc w:val="left"/>
+        <w:jc w:val="center"/>
         <w:rPr>
-          <w:lang w:val="en-US"/>
+          <w:b/>
+          <w:bCs/>
         </w:rPr>
       </w:pPr>
     </w:p>
     <w:p>
       <w:pPr>
-        <w:jc w:val="left"/>
+        <w:jc w:val="center"/>
         <w:rPr>
-          <w:lang w:val="en-US"/>
+          <w:b/>
+          <w:bCs/>
         </w:rPr>
       </w:pPr>
-    </w:p>
-    <w:p>
-      <w:pPr>
-        <w:jc w:val="left"/>
-        <w:rPr>
-          <w:lang w:val="en-US"/>
-        </w:rPr>
-      </w:pPr>
-    </w:p>
-    <w:p>
-      <w:pPr>
-        <w:rPr>
-          <w:lang w:val="en-US"/>
-        </w:rPr>
-      </w:pPr>
-      <w:r>
-        <w:rPr>
-          <w:lang w:val="en-US"/>
-        </w:rPr>
-        <w:t>Dear Mr. Herrera:</w:t>
-      </w:r>
-    </w:p>
-    <w:p>
-      <w:pPr>
-        <w:rPr>
-          <w:lang w:val="en-US"/>
-        </w:rPr>
-      </w:pPr>
-      <w:r>
-        <w:rPr>
-          <w:lang w:val="en-US"/>
-        </w:rPr>
-        <w:tab/>
-      </w:r>
-      <w:r>
-        <w:rPr>
-          <w:lang w:val="en-US"/>
-        </w:rPr>
-        <w:t xml:space="preserve">Respectfully forwarding to your good office the thesis of </w:t>
-      </w:r>
       <w:r>
         <w:rPr>
           <w:b/>
           <w:bCs/>
-          <w:u w:val="single"/>
-          <w:lang w:val="en-US"/>
         </w:rPr>
-        <w:t>Defacto, Hannie May G., Consuelo, John Paul R., and Amolat, Nommel Isanar L.</w:t>
+        <w:t>APPROVED BY:</w:t>
       </w:r>
-      <w:r>
-        <w:rPr>
-          <w:lang w:val="en-US"/>
-        </w:rPr>
-        <w:t xml:space="preserve"> entitled: </w:t>
-      </w:r>
-      <w:r>
+    </w:p>
+    <w:p>
+      <w:pPr>
+        <w:jc w:val="center"/>
         <w:rPr>
           <w:b/>
           <w:bCs/>
-          <w:u w:val="single"/>
-          <w:lang w:val="en-US"/>
         </w:rPr>
-        <w:t>“LAKBAY: A THREE-DIMENSIONAL GAME ABOUT DRIVING FUNDAMENTALS AND ROAD COURTESY AND SAFETY OF GEAR-1 DRIVING SCHOOL”</w:t>
-      </w:r>
-      <w:r>
-        <w:rPr>
-          <w:lang w:val="en-US"/>
-        </w:rPr>
-        <w:t xml:space="preserve">. The data from the results of </w:t>
-      </w:r>
-      <w:r>
-        <w:rPr>
-          <w:lang w:val="en-US"/>
-        </w:rPr>
-        <w:t xml:space="preserve">the </w:t>
-      </w:r>
-      <w:r>
-        <w:rPr>
-          <w:lang w:val="en-US"/>
-        </w:rPr>
-        <w:t>evaluation was carefully consolidated, analyzed</w:t>
-      </w:r>
-      <w:r>
-        <w:rPr>
-          <w:lang w:val="en-US"/>
-        </w:rPr>
-        <w:t>,</w:t>
-      </w:r>
-      <w:r>
-        <w:rPr>
-          <w:lang w:val="en-US"/>
-        </w:rPr>
-        <w:t xml:space="preserve"> and interpreted to the best of my ability to satisfy its purpose and attain the needed information.</w:t>
-      </w:r>
+      </w:pPr>
     </w:p>
     <w:p>
       <w:pPr>
+        <w:jc w:val="center"/>
         <w:rPr>
-          <w:lang w:val="en-US"/>
-        </w:rPr>
-      </w:pPr>
-      <w:r>
-        <w:rPr>
-          <w:lang w:val="en-US"/>
-        </w:rPr>
-        <w:tab/>
-        <w:t>Thank you very much.</w:t>
-      </w:r>
-    </w:p>
-    <w:p>
-      <w:pPr>
-        <w:rPr>
-          <w:lang w:val="en-US"/>
-        </w:rPr>
-      </w:pPr>
-    </w:p>
-    <w:p>
-      <w:pPr>
-        <w:rPr>
-          <w:lang w:val="en-US"/>
+          <w:b/>
+          <w:bCs/>
         </w:rPr>
       </w:pPr>
     </w:p>
     <w:tbl>
       <w:tblPr>
         <w:tblStyle w:val="TableGrid"/>
-        <w:tblW w:w="0" w:type="auto"/>
+        <w:tblW w:w="5000" w:type="pct"/>
         <w:tblBorders>
           <w:top w:val="none" w:sz="0" w:space="0" w:color="auto"/>
           <w:left w:val="none" w:sz="0" w:space="0" w:color="auto"/>
@@ -451,194 +237,366 @@
           <w:insideH w:val="none" w:sz="0" w:space="0" w:color="auto"/>
           <w:insideV w:val="none" w:sz="0" w:space="0" w:color="auto"/>
         </w:tblBorders>
-        <w:tblCellMar>
-          <w:left w:w="72" w:type="dxa"/>
-          <w:right w:w="72" w:type="dxa"/>
-        </w:tblCellMar>
         <w:tblLook w:val="04A0" w:firstRow="1" w:lastRow="0" w:firstColumn="1" w:lastColumn="0" w:noHBand="0" w:noVBand="1"/>
       </w:tblPr>
       <w:tblGrid>
-        <w:gridCol w:w="6120"/>
-        <w:gridCol w:w="2896"/>
+        <w:gridCol w:w="2664"/>
+        <w:gridCol w:w="1849"/>
+        <w:gridCol w:w="2664"/>
+        <w:gridCol w:w="1849"/>
       </w:tblGrid>
       <w:tr>
         <w:tc>
           <w:tcPr>
-            <w:tcW w:w="6120" w:type="dxa"/>
-          </w:tcPr>
-          <w:p>
-            <w:pPr>
-              <w:jc w:val="left"/>
-              <w:rPr>
-                <w:lang w:val="en-US"/>
-              </w:rPr>
-            </w:pPr>
-          </w:p>
-        </w:tc>
-        <w:tc>
-          <w:tcPr>
-            <w:tcW w:w="2896" w:type="dxa"/>
-          </w:tcPr>
-          <w:p>
-            <w:pPr>
-              <w:jc w:val="left"/>
-              <w:rPr>
-                <w:lang w:val="en-US"/>
-              </w:rPr>
-            </w:pPr>
-            <w:r>
-              <w:rPr>
-                <w:lang w:val="en-US"/>
-              </w:rPr>
-              <w:t>Truly Yours,</w:t>
-            </w:r>
-          </w:p>
-        </w:tc>
-      </w:tr>
-      <w:tr>
-        <w:tc>
-          <w:tcPr>
-            <w:tcW w:w="6120" w:type="dxa"/>
-          </w:tcPr>
-          <w:p>
-            <w:pPr>
-              <w:jc w:val="left"/>
-              <w:rPr>
-                <w:lang w:val="en-US"/>
-              </w:rPr>
-            </w:pPr>
-          </w:p>
-        </w:tc>
-        <w:tc>
-          <w:tcPr>
-            <w:tcW w:w="2896" w:type="dxa"/>
-          </w:tcPr>
-          <w:p>
-            <w:pPr>
-              <w:jc w:val="center"/>
-              <w:rPr>
-                <w:lang w:val="en-US"/>
-              </w:rPr>
-            </w:pPr>
-          </w:p>
-        </w:tc>
-      </w:tr>
-      <w:tr>
-        <w:tc>
-          <w:tcPr>
-            <w:tcW w:w="6120" w:type="dxa"/>
-          </w:tcPr>
-          <w:p>
-            <w:pPr>
-              <w:jc w:val="left"/>
-              <w:rPr>
-                <w:lang w:val="en-US"/>
-              </w:rPr>
-            </w:pPr>
-          </w:p>
-        </w:tc>
-        <w:tc>
-          <w:tcPr>
-            <w:tcW w:w="2896" w:type="dxa"/>
-          </w:tcPr>
-          <w:p>
-            <w:pPr>
-              <w:jc w:val="center"/>
-              <w:rPr>
-                <w:lang w:val="en-US"/>
-              </w:rPr>
-            </w:pPr>
-          </w:p>
-        </w:tc>
-      </w:tr>
-      <w:tr>
-        <w:tc>
-          <w:tcPr>
-            <w:tcW w:w="6120" w:type="dxa"/>
-          </w:tcPr>
-          <w:p>
-            <w:pPr>
-              <w:jc w:val="left"/>
-              <w:rPr>
-                <w:lang w:val="en-US"/>
-              </w:rPr>
-            </w:pPr>
-          </w:p>
-        </w:tc>
-        <w:tc>
-          <w:tcPr>
-            <w:tcW w:w="2896" w:type="dxa"/>
-          </w:tcPr>
-          <w:p>
-            <w:pPr>
-              <w:jc w:val="left"/>
+            <w:tcW w:w="1476" w:type="pct"/>
+            <w:vAlign w:val="bottom"/>
+          </w:tcPr>
+          <w:p>
+            <w:pPr>
+              <w:jc w:val="center"/>
               <w:rPr>
                 <w:b/>
                 <w:bCs/>
-                <w:lang w:val="en-US"/>
               </w:rPr>
             </w:pPr>
             <w:r>
               <w:rPr>
                 <w:b/>
                 <w:bCs/>
-                <w:lang w:val="en-US"/>
               </w:rPr>
-              <w:t xml:space="preserve">MR. </w:t>
+              <w:t>KHWEEN PRINCES H. MONCAYO</w:t>
             </w:r>
+          </w:p>
+        </w:tc>
+        <w:tc>
+          <w:tcPr>
+            <w:tcW w:w="1024" w:type="pct"/>
+            <w:tcBorders>
+              <w:bottom w:val="single" w:sz="4" w:space="0" w:color="auto"/>
+            </w:tcBorders>
+            <w:vAlign w:val="bottom"/>
+          </w:tcPr>
+          <w:p>
+            <w:pPr>
+              <w:jc w:val="center"/>
+            </w:pPr>
+          </w:p>
+        </w:tc>
+        <w:tc>
+          <w:tcPr>
+            <w:tcW w:w="1476" w:type="pct"/>
+            <w:vAlign w:val="bottom"/>
+          </w:tcPr>
+          <w:p>
+            <w:pPr>
+              <w:jc w:val="center"/>
+              <w:rPr>
+                <w:b/>
+                <w:bCs/>
+              </w:rPr>
+            </w:pPr>
             <w:r>
               <w:rPr>
                 <w:b/>
                 <w:bCs/>
-                <w:lang w:val="en-US"/>
               </w:rPr>
-              <w:t>ZANNIE I. GAMUYAO</w:t>
+              <w:t>PAOLO M. RODRIGUEZ</w:t>
             </w:r>
+          </w:p>
+        </w:tc>
+        <w:tc>
+          <w:tcPr>
+            <w:tcW w:w="1024" w:type="pct"/>
+            <w:tcBorders>
+              <w:bottom w:val="single" w:sz="4" w:space="0" w:color="auto"/>
+            </w:tcBorders>
+            <w:vAlign w:val="bottom"/>
+          </w:tcPr>
+          <w:p>
+            <w:pPr>
+              <w:jc w:val="center"/>
+            </w:pPr>
           </w:p>
         </w:tc>
       </w:tr>
       <w:tr>
         <w:tc>
           <w:tcPr>
-            <w:tcW w:w="6120" w:type="dxa"/>
-          </w:tcPr>
-          <w:p>
-            <w:pPr>
-              <w:jc w:val="left"/>
+            <w:tcW w:w="1476" w:type="pct"/>
+          </w:tcPr>
+          <w:p>
+            <w:pPr>
+              <w:jc w:val="center"/>
+            </w:pPr>
+            <w:r>
+              <w:t>Thesis Adviser</w:t>
+            </w:r>
+          </w:p>
+        </w:tc>
+        <w:tc>
+          <w:tcPr>
+            <w:tcW w:w="1024" w:type="pct"/>
+            <w:tcBorders>
+              <w:top w:val="single" w:sz="4" w:space="0" w:color="auto"/>
+            </w:tcBorders>
+          </w:tcPr>
+          <w:p>
+            <w:pPr>
+              <w:jc w:val="center"/>
+            </w:pPr>
+            <w:r>
+              <w:t>Date</w:t>
+            </w:r>
+          </w:p>
+        </w:tc>
+        <w:tc>
+          <w:tcPr>
+            <w:tcW w:w="1476" w:type="pct"/>
+          </w:tcPr>
+          <w:p>
+            <w:pPr>
+              <w:jc w:val="center"/>
+            </w:pPr>
+            <w:r>
+              <w:t>Technical Critic</w:t>
+            </w:r>
+          </w:p>
+        </w:tc>
+        <w:tc>
+          <w:tcPr>
+            <w:tcW w:w="1024" w:type="pct"/>
+            <w:tcBorders>
+              <w:top w:val="single" w:sz="4" w:space="0" w:color="auto"/>
+            </w:tcBorders>
+          </w:tcPr>
+          <w:p>
+            <w:pPr>
+              <w:jc w:val="center"/>
+            </w:pPr>
+            <w:r>
+              <w:t>Date</w:t>
+            </w:r>
+          </w:p>
+        </w:tc>
+      </w:tr>
+      <w:tr>
+        <w:tc>
+          <w:tcPr>
+            <w:tcW w:w="1476" w:type="pct"/>
+          </w:tcPr>
+          <w:p>
+            <w:pPr>
+              <w:jc w:val="center"/>
+            </w:pPr>
+          </w:p>
+        </w:tc>
+        <w:tc>
+          <w:tcPr>
+            <w:tcW w:w="1024" w:type="pct"/>
+          </w:tcPr>
+          <w:p>
+            <w:pPr>
+              <w:jc w:val="center"/>
+            </w:pPr>
+          </w:p>
+        </w:tc>
+        <w:tc>
+          <w:tcPr>
+            <w:tcW w:w="1476" w:type="pct"/>
+          </w:tcPr>
+          <w:p>
+            <w:pPr>
+              <w:jc w:val="center"/>
+            </w:pPr>
+          </w:p>
+        </w:tc>
+        <w:tc>
+          <w:tcPr>
+            <w:tcW w:w="1024" w:type="pct"/>
+          </w:tcPr>
+          <w:p>
+            <w:pPr>
+              <w:jc w:val="center"/>
+            </w:pPr>
+          </w:p>
+        </w:tc>
+      </w:tr>
+      <w:tr>
+        <w:tc>
+          <w:tcPr>
+            <w:tcW w:w="1476" w:type="pct"/>
+          </w:tcPr>
+          <w:p>
+            <w:pPr>
+              <w:jc w:val="center"/>
+            </w:pPr>
+          </w:p>
+        </w:tc>
+        <w:tc>
+          <w:tcPr>
+            <w:tcW w:w="1024" w:type="pct"/>
+          </w:tcPr>
+          <w:p>
+            <w:pPr>
+              <w:jc w:val="center"/>
+            </w:pPr>
+          </w:p>
+        </w:tc>
+        <w:tc>
+          <w:tcPr>
+            <w:tcW w:w="1476" w:type="pct"/>
+          </w:tcPr>
+          <w:p>
+            <w:pPr>
+              <w:jc w:val="center"/>
+            </w:pPr>
+          </w:p>
+        </w:tc>
+        <w:tc>
+          <w:tcPr>
+            <w:tcW w:w="1024" w:type="pct"/>
+          </w:tcPr>
+          <w:p>
+            <w:pPr>
+              <w:jc w:val="center"/>
+            </w:pPr>
+          </w:p>
+        </w:tc>
+      </w:tr>
+      <w:tr>
+        <w:tc>
+          <w:tcPr>
+            <w:tcW w:w="1476" w:type="pct"/>
+            <w:vAlign w:val="bottom"/>
+          </w:tcPr>
+          <w:p>
+            <w:pPr>
+              <w:jc w:val="center"/>
               <w:rPr>
-                <w:lang w:val="en-US"/>
-              </w:rPr>
-            </w:pPr>
-          </w:p>
-        </w:tc>
-        <w:tc>
-          <w:tcPr>
-            <w:tcW w:w="2896" w:type="dxa"/>
-          </w:tcPr>
-          <w:p>
-            <w:pPr>
-              <w:jc w:val="center"/>
-              <w:rPr>
-                <w:lang w:val="en-US"/>
+                <w:b/>
+                <w:bCs/>
               </w:rPr>
             </w:pPr>
             <w:r>
               <w:rPr>
-                <w:lang w:val="en-US"/>
+                <w:b/>
+                <w:bCs/>
               </w:rPr>
-              <w:t>Statistician</w:t>
+              <w:t>JOSHUA A. GUEVARRA</w:t>
+            </w:r>
+          </w:p>
+        </w:tc>
+        <w:tc>
+          <w:tcPr>
+            <w:tcW w:w="1024" w:type="pct"/>
+            <w:tcBorders>
+              <w:bottom w:val="single" w:sz="4" w:space="0" w:color="auto"/>
+            </w:tcBorders>
+          </w:tcPr>
+          <w:p>
+            <w:pPr>
+              <w:jc w:val="center"/>
+            </w:pPr>
+          </w:p>
+        </w:tc>
+        <w:tc>
+          <w:tcPr>
+            <w:tcW w:w="1476" w:type="pct"/>
+            <w:vAlign w:val="bottom"/>
+          </w:tcPr>
+          <w:p>
+            <w:pPr>
+              <w:jc w:val="center"/>
+              <w:rPr>
+                <w:b/>
+                <w:bCs/>
+              </w:rPr>
+            </w:pPr>
+            <w:r>
+              <w:rPr>
+                <w:b/>
+                <w:bCs/>
+              </w:rPr>
+              <w:t>DONNALYN B. MONTALLANA, MIT</w:t>
+            </w:r>
+          </w:p>
+        </w:tc>
+        <w:tc>
+          <w:tcPr>
+            <w:tcW w:w="1024" w:type="pct"/>
+            <w:tcBorders>
+              <w:bottom w:val="single" w:sz="4" w:space="0" w:color="auto"/>
+            </w:tcBorders>
+          </w:tcPr>
+          <w:p>
+            <w:pPr>
+              <w:jc w:val="center"/>
+            </w:pPr>
+          </w:p>
+        </w:tc>
+      </w:tr>
+      <w:tr>
+        <w:tc>
+          <w:tcPr>
+            <w:tcW w:w="1476" w:type="pct"/>
+          </w:tcPr>
+          <w:p>
+            <w:pPr>
+              <w:jc w:val="center"/>
+            </w:pPr>
+            <w:r>
+              <w:t>Research Coordinator</w:t>
+            </w:r>
+          </w:p>
+        </w:tc>
+        <w:tc>
+          <w:tcPr>
+            <w:tcW w:w="1024" w:type="pct"/>
+            <w:tcBorders>
+              <w:top w:val="single" w:sz="4" w:space="0" w:color="auto"/>
+            </w:tcBorders>
+          </w:tcPr>
+          <w:p>
+            <w:pPr>
+              <w:jc w:val="center"/>
+            </w:pPr>
+            <w:r>
+              <w:t>Date</w:t>
+            </w:r>
+          </w:p>
+        </w:tc>
+        <w:tc>
+          <w:tcPr>
+            <w:tcW w:w="1476" w:type="pct"/>
+          </w:tcPr>
+          <w:p>
+            <w:pPr>
+              <w:jc w:val="center"/>
+            </w:pPr>
+            <w:r>
+              <w:t>Department Chairperson</w:t>
+            </w:r>
+          </w:p>
+        </w:tc>
+        <w:tc>
+          <w:tcPr>
+            <w:tcW w:w="1024" w:type="pct"/>
+            <w:tcBorders>
+              <w:top w:val="single" w:sz="4" w:space="0" w:color="auto"/>
+            </w:tcBorders>
+          </w:tcPr>
+          <w:p>
+            <w:pPr>
+              <w:jc w:val="center"/>
+            </w:pPr>
+            <w:r>
+              <w:t>Date</w:t>
             </w:r>
           </w:p>
         </w:tc>
       </w:tr>
     </w:tbl>
-    <w:p>
-      <w:pPr>
-        <w:rPr>
-          <w:lang w:val="en-US"/>
-        </w:rPr>
-      </w:pPr>
-    </w:p>
+    <w:p/>
     <w:sectPr>
       <w:headerReference w:type="default" r:id="rId8"/>
       <w:pgSz w:w="11906" w:h="16838" w:code="9"/>

</xml_diff>

<commit_message>
Update other docs again
</commit_message>
<xml_diff>
--- a/documentation/assets/documents/capsule-approval-sheet.docx
+++ b/documentation/assets/documents/capsule-approval-sheet.docx
@@ -103,58 +103,112 @@
                 <w:b/>
                 <w:bCs/>
               </w:rPr>
-              <w:t>AUTHOR/S:</w:t>
+              <w:t>Author/s</w:t>
             </w:r>
+            <w:r>
+              <w:rPr>
+                <w:b/>
+                <w:bCs/>
+              </w:rPr>
+              <w:t>:</w:t>
+            </w:r>
           </w:p>
         </w:tc>
         <w:tc>
           <w:tcPr>
             <w:tcW w:w="3853" w:type="pct"/>
+            <w:tcBorders>
+              <w:bottom w:val="single" w:sz="4" w:space="0" w:color="auto"/>
+            </w:tcBorders>
           </w:tcPr>
           <w:p>
             <w:pPr>
               <w:jc w:val="left"/>
               <w:rPr>
                 <w:bCs/>
-                <w:u w:val="single"/>
               </w:rPr>
             </w:pPr>
             <w:r>
               <w:rPr>
                 <w:bCs/>
-                <w:u w:val="single"/>
               </w:rPr>
               <w:t>HANNIE MAY G. DEFACTO</w:t>
             </w:r>
           </w:p>
+        </w:tc>
+      </w:tr>
+      <w:tr>
+        <w:tc>
+          <w:tcPr>
+            <w:tcW w:w="1147" w:type="pct"/>
+          </w:tcPr>
+          <w:p>
+            <w:pPr>
+              <w:jc w:val="right"/>
+              <w:rPr>
+                <w:b/>
+                <w:bCs/>
+              </w:rPr>
+            </w:pPr>
+          </w:p>
+        </w:tc>
+        <w:tc>
+          <w:tcPr>
+            <w:tcW w:w="3853" w:type="pct"/>
+            <w:tcBorders>
+              <w:top w:val="single" w:sz="4" w:space="0" w:color="auto"/>
+              <w:bottom w:val="single" w:sz="4" w:space="0" w:color="auto"/>
+            </w:tcBorders>
+          </w:tcPr>
           <w:p>
             <w:pPr>
               <w:jc w:val="left"/>
               <w:rPr>
                 <w:bCs/>
-                <w:u w:val="single"/>
               </w:rPr>
             </w:pPr>
             <w:r>
               <w:rPr>
                 <w:bCs/>
-                <w:u w:val="single"/>
               </w:rPr>
               <w:t>JOHN PAUL R. CONSUELO</w:t>
             </w:r>
           </w:p>
+        </w:tc>
+      </w:tr>
+      <w:tr>
+        <w:tc>
+          <w:tcPr>
+            <w:tcW w:w="1147" w:type="pct"/>
+          </w:tcPr>
+          <w:p>
+            <w:pPr>
+              <w:jc w:val="right"/>
+              <w:rPr>
+                <w:b/>
+                <w:bCs/>
+              </w:rPr>
+            </w:pPr>
+          </w:p>
+        </w:tc>
+        <w:tc>
+          <w:tcPr>
+            <w:tcW w:w="3853" w:type="pct"/>
+            <w:tcBorders>
+              <w:top w:val="single" w:sz="4" w:space="0" w:color="auto"/>
+              <w:bottom w:val="single" w:sz="4" w:space="0" w:color="auto"/>
+            </w:tcBorders>
+          </w:tcPr>
           <w:p>
             <w:pPr>
               <w:jc w:val="left"/>
               <w:rPr>
                 <w:bCs/>
-                <w:u w:val="single"/>
               </w:rPr>
             </w:pPr>
             <w:r>
               <w:rPr>
                 <w:bCs/>
-                <w:u w:val="single"/>
               </w:rPr>
               <w:t>NOMMEL ISANAR L. AMOLAT</w:t>
             </w:r>
@@ -175,6 +229,9 @@
         <w:tc>
           <w:tcPr>
             <w:tcW w:w="3853" w:type="pct"/>
+            <w:tcBorders>
+              <w:top w:val="single" w:sz="4" w:space="0" w:color="auto"/>
+            </w:tcBorders>
           </w:tcPr>
           <w:p>
             <w:pPr>
@@ -204,26 +261,96 @@
                 <w:b/>
                 <w:bCs/>
               </w:rPr>
-              <w:t>AREA OF STUDY:</w:t>
+              <w:t>Area of Study</w:t>
             </w:r>
+            <w:r>
+              <w:rPr>
+                <w:b/>
+                <w:bCs/>
+              </w:rPr>
+              <w:t>:</w:t>
+            </w:r>
           </w:p>
         </w:tc>
         <w:tc>
           <w:tcPr>
             <w:tcW w:w="3853" w:type="pct"/>
+            <w:tcBorders>
+              <w:bottom w:val="single" w:sz="4" w:space="0" w:color="auto"/>
+            </w:tcBorders>
           </w:tcPr>
           <w:p>
             <w:pPr>
               <w:jc w:val="left"/>
-              <w:rPr>
-                <w:u w:val="single"/>
-              </w:rPr>
             </w:pPr>
             <w:r>
-              <w:rPr>
-                <w:u w:val="single"/>
-              </w:rPr>
-              <w:t>LAKBAY: A THREE-DIMENSIONAL GAME ABOUT DRIVING FUNDAMENTALS AND ROAD COURTESY AND SAFETY OF GEAR-1 DRIVING SCHOOL</w:t>
+              <w:t>LAKBAY: A THREE-DIMENSIONAL GAME ABOUT</w:t>
+            </w:r>
+          </w:p>
+        </w:tc>
+      </w:tr>
+      <w:tr>
+        <w:tc>
+          <w:tcPr>
+            <w:tcW w:w="1147" w:type="pct"/>
+          </w:tcPr>
+          <w:p>
+            <w:pPr>
+              <w:jc w:val="right"/>
+              <w:rPr>
+                <w:b/>
+                <w:bCs/>
+              </w:rPr>
+            </w:pPr>
+          </w:p>
+        </w:tc>
+        <w:tc>
+          <w:tcPr>
+            <w:tcW w:w="3853" w:type="pct"/>
+            <w:tcBorders>
+              <w:top w:val="single" w:sz="4" w:space="0" w:color="auto"/>
+              <w:bottom w:val="single" w:sz="4" w:space="0" w:color="auto"/>
+            </w:tcBorders>
+          </w:tcPr>
+          <w:p>
+            <w:pPr>
+              <w:jc w:val="left"/>
+            </w:pPr>
+            <w:r>
+              <w:t>DRIVING FUNDAMENTALS AND ROAD COURTESY AND SAFETY</w:t>
+            </w:r>
+          </w:p>
+        </w:tc>
+      </w:tr>
+      <w:tr>
+        <w:tc>
+          <w:tcPr>
+            <w:tcW w:w="1147" w:type="pct"/>
+          </w:tcPr>
+          <w:p>
+            <w:pPr>
+              <w:jc w:val="right"/>
+              <w:rPr>
+                <w:b/>
+                <w:bCs/>
+              </w:rPr>
+            </w:pPr>
+          </w:p>
+        </w:tc>
+        <w:tc>
+          <w:tcPr>
+            <w:tcW w:w="3853" w:type="pct"/>
+            <w:tcBorders>
+              <w:top w:val="single" w:sz="4" w:space="0" w:color="auto"/>
+              <w:bottom w:val="single" w:sz="4" w:space="0" w:color="auto"/>
+            </w:tcBorders>
+          </w:tcPr>
+          <w:p>
+            <w:pPr>
+              <w:jc w:val="left"/>
+            </w:pPr>
+            <w:r>
+              <w:t>OF GEAR-1 DRIVING SCHOOL</w:t>
             </w:r>
           </w:p>
         </w:tc>
@@ -269,7 +396,21 @@
           <w:b/>
           <w:bCs/>
         </w:rPr>
-        <w:t>APPROVED BY:</w:t>
+        <w:t>APPROVE</w:t>
+      </w:r>
+      <w:r>
+        <w:rPr>
+          <w:b/>
+          <w:bCs/>
+        </w:rPr>
+        <w:t>D</w:t>
+      </w:r>
+      <w:r>
+        <w:rPr>
+          <w:b/>
+          <w:bCs/>
+        </w:rPr>
+        <w:t>:</w:t>
       </w:r>
     </w:p>
     <w:p>
@@ -303,45 +444,24 @@
           <w:insideV w:val="none" w:sz="0" w:space="0" w:color="auto"/>
         </w:tblBorders>
         <w:tblCellMar>
-          <w:left w:w="72" w:type="dxa"/>
-          <w:right w:w="72" w:type="dxa"/>
+          <w:left w:w="0" w:type="dxa"/>
+          <w:right w:w="0" w:type="dxa"/>
         </w:tblCellMar>
         <w:tblLook w:val="04A0" w:firstRow="1" w:lastRow="0" w:firstColumn="1" w:lastColumn="0" w:noHBand="0" w:noVBand="1"/>
       </w:tblPr>
       <w:tblGrid>
-        <w:gridCol w:w="3779"/>
-        <w:gridCol w:w="687"/>
-        <w:gridCol w:w="3879"/>
-        <w:gridCol w:w="681"/>
+        <w:gridCol w:w="3570"/>
+        <w:gridCol w:w="100"/>
+        <w:gridCol w:w="603"/>
+        <w:gridCol w:w="282"/>
+        <w:gridCol w:w="3769"/>
+        <w:gridCol w:w="99"/>
+        <w:gridCol w:w="603"/>
       </w:tblGrid>
       <w:tr>
         <w:tc>
           <w:tcPr>
-            <w:tcW w:w="2093" w:type="pct"/>
-            <w:vAlign w:val="bottom"/>
-          </w:tcPr>
-          <w:p>
-            <w:pPr>
-              <w:jc w:val="center"/>
-              <w:rPr>
-                <w:b/>
-                <w:bCs/>
-                <w:u w:val="single"/>
-              </w:rPr>
-            </w:pPr>
-            <w:r>
-              <w:rPr>
-                <w:b/>
-                <w:bCs/>
-                <w:u w:val="single"/>
-              </w:rPr>
-              <w:t>KHWEEN PRINCES H. MONCAYO</w:t>
-            </w:r>
-          </w:p>
-        </w:tc>
-        <w:tc>
-          <w:tcPr>
-            <w:tcW w:w="380" w:type="pct"/>
+            <w:tcW w:w="1977" w:type="pct"/>
             <w:tcBorders>
               <w:bottom w:val="single" w:sz="4" w:space="0" w:color="auto"/>
             </w:tcBorders>
@@ -350,36 +470,34 @@
           <w:p>
             <w:pPr>
               <w:jc w:val="center"/>
-            </w:pPr>
-          </w:p>
-        </w:tc>
-        <w:tc>
-          <w:tcPr>
-            <w:tcW w:w="2149" w:type="pct"/>
-            <w:vAlign w:val="bottom"/>
-          </w:tcPr>
-          <w:p>
-            <w:pPr>
-              <w:jc w:val="center"/>
               <w:rPr>
                 <w:b/>
                 <w:bCs/>
-                <w:u w:val="single"/>
               </w:rPr>
             </w:pPr>
             <w:r>
               <w:rPr>
                 <w:b/>
                 <w:bCs/>
-                <w:u w:val="single"/>
-              </w:rPr>
-              <w:t>PAOLO M. RODRIGUEZ</w:t>
+              </w:rPr>
+              <w:t>KHWEEN PRINCES H. MONCAYO</w:t>
             </w:r>
           </w:p>
         </w:tc>
         <w:tc>
           <w:tcPr>
-            <w:tcW w:w="377" w:type="pct"/>
+            <w:tcW w:w="55" w:type="pct"/>
+          </w:tcPr>
+          <w:p>
+            <w:pPr>
+              <w:pStyle w:val="Heading1"/>
+              <w:jc w:val="both"/>
+            </w:pPr>
+          </w:p>
+        </w:tc>
+        <w:tc>
+          <w:tcPr>
+            <w:tcW w:w="334" w:type="pct"/>
             <w:tcBorders>
               <w:bottom w:val="single" w:sz="4" w:space="0" w:color="auto"/>
             </w:tcBorders>
@@ -391,11 +509,77 @@
             </w:pPr>
           </w:p>
         </w:tc>
+        <w:tc>
+          <w:tcPr>
+            <w:tcW w:w="156" w:type="pct"/>
+          </w:tcPr>
+          <w:p>
+            <w:pPr>
+              <w:jc w:val="center"/>
+              <w:rPr>
+                <w:b/>
+                <w:bCs/>
+              </w:rPr>
+            </w:pPr>
+          </w:p>
+        </w:tc>
+        <w:tc>
+          <w:tcPr>
+            <w:tcW w:w="2088" w:type="pct"/>
+            <w:tcBorders>
+              <w:bottom w:val="single" w:sz="4" w:space="0" w:color="auto"/>
+            </w:tcBorders>
+            <w:vAlign w:val="bottom"/>
+          </w:tcPr>
+          <w:p>
+            <w:pPr>
+              <w:jc w:val="center"/>
+              <w:rPr>
+                <w:b/>
+                <w:bCs/>
+              </w:rPr>
+            </w:pPr>
+            <w:r>
+              <w:rPr>
+                <w:b/>
+                <w:bCs/>
+              </w:rPr>
+              <w:t>PAOLO M. RODRIGUEZ</w:t>
+            </w:r>
+          </w:p>
+        </w:tc>
+        <w:tc>
+          <w:tcPr>
+            <w:tcW w:w="55" w:type="pct"/>
+          </w:tcPr>
+          <w:p>
+            <w:pPr>
+              <w:jc w:val="center"/>
+            </w:pPr>
+          </w:p>
+        </w:tc>
+        <w:tc>
+          <w:tcPr>
+            <w:tcW w:w="334" w:type="pct"/>
+            <w:tcBorders>
+              <w:bottom w:val="single" w:sz="4" w:space="0" w:color="auto"/>
+            </w:tcBorders>
+            <w:vAlign w:val="bottom"/>
+          </w:tcPr>
+          <w:p>
+            <w:pPr>
+              <w:jc w:val="center"/>
+            </w:pPr>
+          </w:p>
+        </w:tc>
       </w:tr>
       <w:tr>
         <w:tc>
           <w:tcPr>
-            <w:tcW w:w="2093" w:type="pct"/>
+            <w:tcW w:w="1977" w:type="pct"/>
+            <w:tcBorders>
+              <w:top w:val="single" w:sz="4" w:space="0" w:color="auto"/>
+            </w:tcBorders>
           </w:tcPr>
           <w:p>
             <w:pPr>
@@ -408,7 +592,17 @@
         </w:tc>
         <w:tc>
           <w:tcPr>
-            <w:tcW w:w="380" w:type="pct"/>
+            <w:tcW w:w="55" w:type="pct"/>
+          </w:tcPr>
+          <w:p>
+            <w:pPr>
+              <w:pStyle w:val="Heading1"/>
+            </w:pPr>
+          </w:p>
+        </w:tc>
+        <w:tc>
+          <w:tcPr>
+            <w:tcW w:w="334" w:type="pct"/>
             <w:tcBorders>
               <w:top w:val="single" w:sz="4" w:space="0" w:color="auto"/>
             </w:tcBorders>
@@ -424,7 +618,20 @@
         </w:tc>
         <w:tc>
           <w:tcPr>
-            <w:tcW w:w="2149" w:type="pct"/>
+            <w:tcW w:w="156" w:type="pct"/>
+          </w:tcPr>
+          <w:p>
+            <w:pPr>
+              <w:jc w:val="center"/>
+            </w:pPr>
+          </w:p>
+        </w:tc>
+        <w:tc>
+          <w:tcPr>
+            <w:tcW w:w="2088" w:type="pct"/>
+            <w:tcBorders>
+              <w:top w:val="single" w:sz="4" w:space="0" w:color="auto"/>
+            </w:tcBorders>
           </w:tcPr>
           <w:p>
             <w:pPr>
@@ -437,7 +644,17 @@
         </w:tc>
         <w:tc>
           <w:tcPr>
-            <w:tcW w:w="377" w:type="pct"/>
+            <w:tcW w:w="55" w:type="pct"/>
+          </w:tcPr>
+          <w:p>
+            <w:pPr>
+              <w:jc w:val="center"/>
+            </w:pPr>
+          </w:p>
+        </w:tc>
+        <w:tc>
+          <w:tcPr>
+            <w:tcW w:w="334" w:type="pct"/>
             <w:tcBorders>
               <w:top w:val="single" w:sz="4" w:space="0" w:color="auto"/>
             </w:tcBorders>
@@ -452,155 +669,83 @@
           </w:p>
         </w:tc>
       </w:tr>
+    </w:tbl>
+    <w:p>
+      <w:pPr>
+        <w:jc w:val="center"/>
+      </w:pPr>
+    </w:p>
+    <w:p>
+      <w:pPr>
+        <w:jc w:val="center"/>
+      </w:pPr>
+    </w:p>
+    <w:tbl>
+      <w:tblPr>
+        <w:tblStyle w:val="TableGrid"/>
+        <w:tblW w:w="5000" w:type="pct"/>
+        <w:tblBorders>
+          <w:top w:val="none" w:sz="0" w:space="0" w:color="auto"/>
+          <w:left w:val="none" w:sz="0" w:space="0" w:color="auto"/>
+          <w:bottom w:val="none" w:sz="0" w:space="0" w:color="auto"/>
+          <w:right w:val="none" w:sz="0" w:space="0" w:color="auto"/>
+          <w:insideH w:val="none" w:sz="0" w:space="0" w:color="auto"/>
+          <w:insideV w:val="none" w:sz="0" w:space="0" w:color="auto"/>
+        </w:tblBorders>
+        <w:tblCellMar>
+          <w:left w:w="0" w:type="dxa"/>
+          <w:right w:w="0" w:type="dxa"/>
+        </w:tblCellMar>
+        <w:tblLook w:val="04A0" w:firstRow="1" w:lastRow="0" w:firstColumn="1" w:lastColumn="0" w:noHBand="0" w:noVBand="1"/>
+      </w:tblPr>
+      <w:tblGrid>
+        <w:gridCol w:w="3570"/>
+        <w:gridCol w:w="100"/>
+        <w:gridCol w:w="603"/>
+        <w:gridCol w:w="282"/>
+        <w:gridCol w:w="3769"/>
+        <w:gridCol w:w="99"/>
+        <w:gridCol w:w="603"/>
+      </w:tblGrid>
       <w:tr>
         <w:tc>
           <w:tcPr>
-            <w:tcW w:w="2093" w:type="pct"/>
-          </w:tcPr>
-          <w:p>
-            <w:pPr>
-              <w:jc w:val="center"/>
-            </w:pPr>
-          </w:p>
-        </w:tc>
-        <w:tc>
-          <w:tcPr>
-            <w:tcW w:w="380" w:type="pct"/>
-          </w:tcPr>
-          <w:p>
-            <w:pPr>
-              <w:jc w:val="center"/>
-            </w:pPr>
-          </w:p>
-        </w:tc>
-        <w:tc>
-          <w:tcPr>
-            <w:tcW w:w="2149" w:type="pct"/>
-          </w:tcPr>
-          <w:p>
-            <w:pPr>
-              <w:jc w:val="center"/>
-            </w:pPr>
-          </w:p>
-        </w:tc>
-        <w:tc>
-          <w:tcPr>
-            <w:tcW w:w="377" w:type="pct"/>
-          </w:tcPr>
-          <w:p>
-            <w:pPr>
-              <w:jc w:val="center"/>
-            </w:pPr>
-          </w:p>
-        </w:tc>
-      </w:tr>
-      <w:tr>
-        <w:tc>
-          <w:tcPr>
-            <w:tcW w:w="2093" w:type="pct"/>
-          </w:tcPr>
-          <w:p>
-            <w:pPr>
-              <w:jc w:val="center"/>
-            </w:pPr>
-          </w:p>
-        </w:tc>
-        <w:tc>
-          <w:tcPr>
-            <w:tcW w:w="380" w:type="pct"/>
-          </w:tcPr>
-          <w:p>
-            <w:pPr>
-              <w:jc w:val="center"/>
-            </w:pPr>
-          </w:p>
-        </w:tc>
-        <w:tc>
-          <w:tcPr>
-            <w:tcW w:w="2149" w:type="pct"/>
-          </w:tcPr>
-          <w:p>
-            <w:pPr>
-              <w:jc w:val="center"/>
-            </w:pPr>
-          </w:p>
-        </w:tc>
-        <w:tc>
-          <w:tcPr>
-            <w:tcW w:w="377" w:type="pct"/>
-          </w:tcPr>
-          <w:p>
-            <w:pPr>
-              <w:jc w:val="center"/>
-            </w:pPr>
-          </w:p>
-        </w:tc>
-      </w:tr>
-      <w:tr>
-        <w:tc>
-          <w:tcPr>
-            <w:tcW w:w="2093" w:type="pct"/>
-            <w:vAlign w:val="bottom"/>
-          </w:tcPr>
-          <w:p>
-            <w:pPr>
-              <w:jc w:val="center"/>
-              <w:rPr>
-                <w:b/>
-                <w:bCs/>
-                <w:u w:val="single"/>
-              </w:rPr>
-            </w:pPr>
-            <w:r>
-              <w:rPr>
-                <w:b/>
-                <w:bCs/>
-                <w:u w:val="single"/>
-              </w:rPr>
-              <w:t>ALVIN D. CATALO</w:t>
-            </w:r>
-          </w:p>
-        </w:tc>
-        <w:tc>
-          <w:tcPr>
-            <w:tcW w:w="380" w:type="pct"/>
+            <w:tcW w:w="1977" w:type="pct"/>
             <w:tcBorders>
               <w:bottom w:val="single" w:sz="4" w:space="0" w:color="auto"/>
             </w:tcBorders>
+            <w:vAlign w:val="bottom"/>
           </w:tcPr>
           <w:p>
             <w:pPr>
               <w:jc w:val="center"/>
-            </w:pPr>
-          </w:p>
-        </w:tc>
-        <w:tc>
-          <w:tcPr>
-            <w:tcW w:w="2149" w:type="pct"/>
-            <w:vAlign w:val="bottom"/>
-          </w:tcPr>
-          <w:p>
-            <w:pPr>
-              <w:jc w:val="center"/>
               <w:rPr>
                 <w:b/>
                 <w:bCs/>
-                <w:u w:val="single"/>
               </w:rPr>
             </w:pPr>
             <w:r>
               <w:rPr>
                 <w:b/>
                 <w:bCs/>
-                <w:u w:val="single"/>
-              </w:rPr>
-              <w:t>DONNALYN B. MONTALLANA, MIT</w:t>
+              </w:rPr>
+              <w:t>ALVIN D. CATALO</w:t>
             </w:r>
           </w:p>
         </w:tc>
         <w:tc>
           <w:tcPr>
-            <w:tcW w:w="377" w:type="pct"/>
+            <w:tcW w:w="55" w:type="pct"/>
+          </w:tcPr>
+          <w:p>
+            <w:pPr>
+              <w:pStyle w:val="Heading1"/>
+            </w:pPr>
+          </w:p>
+        </w:tc>
+        <w:tc>
+          <w:tcPr>
+            <w:tcW w:w="334" w:type="pct"/>
             <w:tcBorders>
               <w:bottom w:val="single" w:sz="4" w:space="0" w:color="auto"/>
             </w:tcBorders>
@@ -611,11 +756,76 @@
             </w:pPr>
           </w:p>
         </w:tc>
+        <w:tc>
+          <w:tcPr>
+            <w:tcW w:w="156" w:type="pct"/>
+          </w:tcPr>
+          <w:p>
+            <w:pPr>
+              <w:jc w:val="center"/>
+              <w:rPr>
+                <w:b/>
+                <w:bCs/>
+              </w:rPr>
+            </w:pPr>
+          </w:p>
+        </w:tc>
+        <w:tc>
+          <w:tcPr>
+            <w:tcW w:w="2088" w:type="pct"/>
+            <w:tcBorders>
+              <w:bottom w:val="single" w:sz="4" w:space="0" w:color="auto"/>
+            </w:tcBorders>
+            <w:vAlign w:val="bottom"/>
+          </w:tcPr>
+          <w:p>
+            <w:pPr>
+              <w:jc w:val="center"/>
+              <w:rPr>
+                <w:b/>
+                <w:bCs/>
+              </w:rPr>
+            </w:pPr>
+            <w:r>
+              <w:rPr>
+                <w:b/>
+                <w:bCs/>
+              </w:rPr>
+              <w:t>DONNALYN B. MONTALLANA, MIT</w:t>
+            </w:r>
+          </w:p>
+        </w:tc>
+        <w:tc>
+          <w:tcPr>
+            <w:tcW w:w="55" w:type="pct"/>
+          </w:tcPr>
+          <w:p>
+            <w:pPr>
+              <w:jc w:val="center"/>
+            </w:pPr>
+          </w:p>
+        </w:tc>
+        <w:tc>
+          <w:tcPr>
+            <w:tcW w:w="334" w:type="pct"/>
+            <w:tcBorders>
+              <w:bottom w:val="single" w:sz="4" w:space="0" w:color="auto"/>
+            </w:tcBorders>
+          </w:tcPr>
+          <w:p>
+            <w:pPr>
+              <w:jc w:val="center"/>
+            </w:pPr>
+          </w:p>
+        </w:tc>
       </w:tr>
       <w:tr>
         <w:tc>
           <w:tcPr>
-            <w:tcW w:w="2093" w:type="pct"/>
+            <w:tcW w:w="1977" w:type="pct"/>
+            <w:tcBorders>
+              <w:top w:val="single" w:sz="4" w:space="0" w:color="auto"/>
+            </w:tcBorders>
           </w:tcPr>
           <w:p>
             <w:pPr>
@@ -628,7 +838,17 @@
         </w:tc>
         <w:tc>
           <w:tcPr>
-            <w:tcW w:w="380" w:type="pct"/>
+            <w:tcW w:w="55" w:type="pct"/>
+          </w:tcPr>
+          <w:p>
+            <w:pPr>
+              <w:pStyle w:val="Heading1"/>
+            </w:pPr>
+          </w:p>
+        </w:tc>
+        <w:tc>
+          <w:tcPr>
+            <w:tcW w:w="334" w:type="pct"/>
             <w:tcBorders>
               <w:top w:val="single" w:sz="4" w:space="0" w:color="auto"/>
             </w:tcBorders>
@@ -644,7 +864,20 @@
         </w:tc>
         <w:tc>
           <w:tcPr>
-            <w:tcW w:w="2149" w:type="pct"/>
+            <w:tcW w:w="156" w:type="pct"/>
+          </w:tcPr>
+          <w:p>
+            <w:pPr>
+              <w:jc w:val="center"/>
+            </w:pPr>
+          </w:p>
+        </w:tc>
+        <w:tc>
+          <w:tcPr>
+            <w:tcW w:w="2088" w:type="pct"/>
+            <w:tcBorders>
+              <w:top w:val="single" w:sz="4" w:space="0" w:color="auto"/>
+            </w:tcBorders>
           </w:tcPr>
           <w:p>
             <w:pPr>
@@ -657,7 +890,17 @@
         </w:tc>
         <w:tc>
           <w:tcPr>
-            <w:tcW w:w="377" w:type="pct"/>
+            <w:tcW w:w="55" w:type="pct"/>
+          </w:tcPr>
+          <w:p>
+            <w:pPr>
+              <w:jc w:val="center"/>
+            </w:pPr>
+          </w:p>
+        </w:tc>
+        <w:tc>
+          <w:tcPr>
+            <w:tcW w:w="334" w:type="pct"/>
             <w:tcBorders>
               <w:top w:val="single" w:sz="4" w:space="0" w:color="auto"/>
             </w:tcBorders>
@@ -673,7 +916,11 @@
         </w:tc>
       </w:tr>
     </w:tbl>
-    <w:p/>
+    <w:p>
+      <w:pPr>
+        <w:jc w:val="center"/>
+      </w:pPr>
+    </w:p>
     <w:sectPr>
       <w:headerReference w:type="default" r:id="rId8"/>
       <w:pgSz w:w="11906" w:h="16838" w:code="9"/>

</xml_diff>